<commit_message>
update phần 2, 3 của word
update phần 2, 3 của word
</commit_message>
<xml_diff>
--- a/Documents/Hero save princess.docx
+++ b/Documents/Hero save princess.docx
@@ -331,7 +331,6 @@
                               <w:rPr>
                                 <w:sz w:val="36"/>
                                 <w:szCs w:val="36"/>
-                                <w:lang w:val="en-US"/>
                               </w:rPr>
                             </w:pPr>
                             <w:r>
@@ -357,7 +356,6 @@
                                 <w:color w:val="000000"/>
                                 <w:sz w:val="36"/>
                                 <w:szCs w:val="36"/>
-                                <w:lang w:val="en-US"/>
                               </w:rPr>
                             </w:pPr>
                             <w:r>
@@ -381,7 +379,6 @@
                                 <w:color w:val="000000"/>
                                 <w:sz w:val="36"/>
                                 <w:szCs w:val="36"/>
-                                <w:lang w:val="en-US"/>
                               </w:rPr>
                               <w:t xml:space="preserve"> </w:t>
                             </w:r>
@@ -406,7 +403,6 @@
                                 <w:color w:val="000000"/>
                                 <w:sz w:val="36"/>
                                 <w:szCs w:val="36"/>
-                                <w:lang w:val="en-US"/>
                               </w:rPr>
                               <w:t xml:space="preserve"> </w:t>
                             </w:r>
@@ -417,7 +413,6 @@
                                 <w:color w:val="000000"/>
                                 <w:sz w:val="36"/>
                                 <w:szCs w:val="36"/>
-                                <w:lang w:val="en-US"/>
                               </w:rPr>
                               <w:t xml:space="preserve">Thiết kế và phát triển trò chơi </w:t>
                             </w:r>
@@ -1233,7 +1228,6 @@
                         <w:rPr>
                           <w:sz w:val="36"/>
                           <w:szCs w:val="36"/>
-                          <w:lang w:val="en-US"/>
                         </w:rPr>
                       </w:pPr>
                       <w:r>
@@ -1259,7 +1253,6 @@
                           <w:color w:val="000000"/>
                           <w:sz w:val="36"/>
                           <w:szCs w:val="36"/>
-                          <w:lang w:val="en-US"/>
                         </w:rPr>
                       </w:pPr>
                       <w:r>
@@ -1283,7 +1276,6 @@
                           <w:color w:val="000000"/>
                           <w:sz w:val="36"/>
                           <w:szCs w:val="36"/>
-                          <w:lang w:val="en-US"/>
                         </w:rPr>
                         <w:t xml:space="preserve"> </w:t>
                       </w:r>
@@ -1308,7 +1300,6 @@
                           <w:color w:val="000000"/>
                           <w:sz w:val="36"/>
                           <w:szCs w:val="36"/>
-                          <w:lang w:val="en-US"/>
                         </w:rPr>
                         <w:t xml:space="preserve"> </w:t>
                       </w:r>
@@ -1319,7 +1310,6 @@
                           <w:color w:val="000000"/>
                           <w:sz w:val="36"/>
                           <w:szCs w:val="36"/>
-                          <w:lang w:val="en-US"/>
                         </w:rPr>
                         <w:t xml:space="preserve">Thiết kế và phát triển trò chơi </w:t>
                       </w:r>
@@ -3504,6 +3494,7 @@
       </w:pPr>
       <w:r>
         <w:rPr>
+          <w:noProof/>
           <w:sz w:val="28"/>
           <w:szCs w:val="28"/>
         </w:rPr>
@@ -3681,7 +3672,6 @@
           <w:bCs/>
           <w:sz w:val="32"/>
           <w:szCs w:val="32"/>
-          <w:lang w:val="en-US"/>
         </w:rPr>
       </w:pPr>
       <w:r>
@@ -3691,7 +3681,7 @@
           <w:sz w:val="32"/>
           <w:szCs w:val="32"/>
         </w:rPr>
-        <w:t xml:space="preserve">Phần </w:t>
+        <w:t>Phần 2: TỔNG QUAN VỀ GAM</w:t>
       </w:r>
       <w:r>
         <w:rPr>
@@ -3700,61 +3690,23 @@
           <w:sz w:val="32"/>
           <w:szCs w:val="32"/>
         </w:rPr>
-        <w:t>2</w:t>
-      </w:r>
-      <w:r>
+        <w:t>E</w:t>
+      </w:r>
+    </w:p>
+    <w:p>
+      <w:pPr>
+        <w:pStyle w:val="BodyText"/>
         <w:rPr>
           <w:b/>
           <w:bCs/>
-          <w:sz w:val="32"/>
-          <w:szCs w:val="32"/>
-        </w:rPr>
-        <w:t xml:space="preserve">: </w:t>
-      </w:r>
+        </w:rPr>
+      </w:pPr>
       <w:r>
         <w:rPr>
           <w:b/>
           <w:bCs/>
-          <w:sz w:val="32"/>
-          <w:szCs w:val="32"/>
-        </w:rPr>
-        <w:t>TỔNG QUAN VỀ GAM</w:t>
-      </w:r>
-      <w:r>
-        <w:rPr>
-          <w:b/>
-          <w:bCs/>
-          <w:sz w:val="32"/>
-          <w:szCs w:val="32"/>
-          <w:lang w:val="en-US"/>
-        </w:rPr>
-        <w:t>E</w:t>
-      </w:r>
-    </w:p>
-    <w:p>
-      <w:pPr>
-        <w:pStyle w:val="BodyText"/>
-        <w:rPr>
-          <w:b/>
-          <w:bCs/>
-          <w:lang w:val="en-US"/>
-        </w:rPr>
-      </w:pPr>
-      <w:r>
-        <w:rPr>
-          <w:b/>
-          <w:bCs/>
-          <w:lang w:val="en-US"/>
-        </w:rPr>
-        <w:t xml:space="preserve">1. </w:t>
-      </w:r>
-      <w:r>
-        <w:rPr>
-          <w:b/>
-          <w:bCs/>
-          <w:lang w:val="en-US"/>
-        </w:rPr>
-        <w:t>Thể loại:</w:t>
+        </w:rPr>
+        <w:t>1. Thể loại:</w:t>
       </w:r>
     </w:p>
     <w:p>
@@ -3764,14 +3716,8 @@
           <w:ilvl w:val="0"/>
           <w:numId w:val="48"/>
         </w:numPr>
-        <w:rPr>
-          <w:lang w:val="en-US"/>
-        </w:rPr>
-      </w:pPr>
-      <w:r>
-        <w:rPr>
-          <w:lang w:val="en-US"/>
-        </w:rPr>
+      </w:pPr>
+      <w:r>
         <w:t>Platformer: "Hero Save Princess" thường thuộc thể loại platformer, nơi người chơi phải di chuyển anh hùng của mình qua các cấp độ, nhảy qua chướng ngại vật và chiến đấu với kẻ thù.</w:t>
       </w:r>
     </w:p>
@@ -3782,14 +3728,8 @@
           <w:ilvl w:val="0"/>
           <w:numId w:val="48"/>
         </w:numPr>
-        <w:rPr>
-          <w:lang w:val="en-US"/>
-        </w:rPr>
-      </w:pPr>
-      <w:r>
-        <w:rPr>
-          <w:lang w:val="en-US"/>
-        </w:rPr>
+      </w:pPr>
+      <w:r>
         <w:t>Adventure: Người chơi thường phải trải qua một cuộc phiêu lưu qua nhiều môi trường khác nhau để đạt được mục tiêu cuối cùng là giải cứu công chúa.</w:t>
       </w:r>
     </w:p>
@@ -3799,341 +3739,201 @@
         <w:rPr>
           <w:b/>
           <w:bCs/>
-          <w:lang w:val="en-US"/>
         </w:rPr>
       </w:pPr>
       <w:r>
         <w:rPr>
           <w:b/>
           <w:bCs/>
-          <w:lang w:val="en-US"/>
-        </w:rPr>
-        <w:t>2. Yếu tố</w:t>
-      </w:r>
-    </w:p>
-    <w:p>
-      <w:pPr>
-        <w:rPr>
-          <w:sz w:val="28"/>
-          <w:szCs w:val="28"/>
-          <w:lang w:val="en-US"/>
-        </w:rPr>
-      </w:pPr>
-      <w:r>
-        <w:rPr>
-          <w:sz w:val="28"/>
-          <w:szCs w:val="28"/>
-          <w:lang w:val="en-US"/>
-        </w:rPr>
-        <w:t xml:space="preserve">Trong trò chơi "Hero Save Princess," người chơi sẽ bắt đầu hành trình của mình với một cốt truyện đơn giản nhưng cuốn hút: công chúa bị bắt cóc và đội anh hùng của </w:t>
-      </w:r>
-      <w:r>
-        <w:rPr>
-          <w:sz w:val="28"/>
-          <w:szCs w:val="28"/>
-          <w:lang w:val="en-US"/>
-        </w:rPr>
-        <w:lastRenderedPageBreak/>
-        <w:t>chúng ta phải vượt qua những thách thức nguy hiểm để giải cứu cô ấy. Được thiết kế theo thể loại platformer 2D, trò chơi chứa đựng một thế giới đầy màu sắc với đồ họa pixel retro và âm nhạc vui nhộn, mang lại cảm giác hồi tưởng cho người chơi.</w:t>
-      </w:r>
-    </w:p>
-    <w:p>
-      <w:pPr>
-        <w:rPr>
-          <w:sz w:val="28"/>
-          <w:szCs w:val="28"/>
-          <w:lang w:val="en-US"/>
-        </w:rPr>
-      </w:pPr>
-    </w:p>
-    <w:p>
-      <w:pPr>
-        <w:rPr>
-          <w:sz w:val="28"/>
-          <w:szCs w:val="28"/>
-          <w:lang w:val="en-US"/>
-        </w:rPr>
-      </w:pPr>
-      <w:r>
-        <w:rPr>
-          <w:sz w:val="28"/>
-          <w:szCs w:val="28"/>
-          <w:lang w:val="en-US"/>
-        </w:rPr>
-        <w:t>Người chơi sẽ phải đối mặt với môi trường đa dạng, từ hang động tối tăm đến rừng rậm nhiễm độc. Những chướng ngại vật và kẻ thù đen tối sẽ thử thách kỹ năng di chuyển và chiến đấu của họ. Hệ thống chiến đấu đơn giản nhưng cuốn hút, và người chơi có cơ hội nâng cấp nhân vật của mình để trở nên mạnh mẽ hơn.</w:t>
-      </w:r>
-    </w:p>
-    <w:p>
-      <w:pPr>
-        <w:rPr>
-          <w:sz w:val="28"/>
-          <w:szCs w:val="28"/>
-          <w:lang w:val="en-US"/>
-        </w:rPr>
-      </w:pPr>
-    </w:p>
-    <w:p>
-      <w:pPr>
-        <w:rPr>
-          <w:sz w:val="28"/>
-          <w:szCs w:val="28"/>
-          <w:lang w:val="en-US"/>
-        </w:rPr>
-      </w:pPr>
-      <w:r>
-        <w:rPr>
-          <w:sz w:val="28"/>
-          <w:szCs w:val="28"/>
-          <w:lang w:val="en-US"/>
-        </w:rPr>
-        <w:t>Điều quan trọng là yếu tố chiến thắng không chỉ là sự mạnh mẽ về sức mạnh, mà còn đến từ sự thông minh và sự khéo léo trong việc giải quyết các câu đố và khám phá những bí mật ẩn sau mỗi cấp độ. Với khả năng tương tác và lựa chọn, người chơi có thể tạo ra những sự kiện khác nhau, tăng cường khả năng chơi lại của trò chơi.</w:t>
-      </w:r>
-    </w:p>
-    <w:p>
-      <w:pPr>
-        <w:rPr>
-          <w:sz w:val="28"/>
-          <w:szCs w:val="28"/>
-          <w:lang w:val="en-US"/>
-        </w:rPr>
-      </w:pPr>
-    </w:p>
-    <w:p>
-      <w:pPr>
-        <w:rPr>
-          <w:sz w:val="28"/>
-          <w:szCs w:val="28"/>
-          <w:lang w:val="en-US"/>
-        </w:rPr>
-      </w:pPr>
-      <w:r>
-        <w:rPr>
-          <w:sz w:val="28"/>
-          <w:szCs w:val="28"/>
-          <w:lang w:val="en-US"/>
-        </w:rPr>
-        <w:t>Những yếu tố này hợp nhất thành một trải nghiệm chơi game tuyệt vời, nơi người chơi không chỉ thực sự trở thành anh hùng của câu chuyện mà còn trải qua một cuộc phiêu lưu đầy ý nghĩa và giải đố.</w:t>
-      </w:r>
-    </w:p>
-    <w:p>
-      <w:pPr>
+        </w:rPr>
+        <w:t xml:space="preserve">2. </w:t>
+      </w:r>
+      <w:r>
         <w:rPr>
           <w:b/>
           <w:bCs/>
-          <w:sz w:val="28"/>
-          <w:szCs w:val="28"/>
-          <w:lang w:val="en-US"/>
-        </w:rPr>
-      </w:pPr>
-      <w:r>
+        </w:rPr>
+        <w:t>Cơ Sở Hạ Tầng và Công Nghệ</w:t>
+      </w:r>
+    </w:p>
+    <w:p>
+      <w:pPr>
+        <w:pStyle w:val="ListParagraph"/>
+        <w:ind w:left="360" w:firstLine="0"/>
+        <w:rPr>
+          <w:sz w:val="28"/>
+          <w:szCs w:val="28"/>
+        </w:rPr>
+      </w:pPr>
+      <w:r>
+        <w:rPr>
+          <w:sz w:val="28"/>
+          <w:szCs w:val="28"/>
+        </w:rPr>
+        <w:t>2.1 Nền Tảng Hỗ Trợ</w:t>
+      </w:r>
+    </w:p>
+    <w:p>
+      <w:pPr>
+        <w:ind w:firstLine="720"/>
+        <w:rPr>
+          <w:sz w:val="28"/>
+          <w:szCs w:val="28"/>
+        </w:rPr>
+      </w:pPr>
+      <w:r>
+        <w:rPr>
+          <w:sz w:val="28"/>
+          <w:szCs w:val="28"/>
+        </w:rPr>
+        <w:t>Game sẽ hỗ trợ nền tảng chính bao gồm PC, macOS, và Linux.</w:t>
+      </w:r>
+    </w:p>
+    <w:p/>
+    <w:p>
+      <w:pPr>
+        <w:pStyle w:val="ListParagraph"/>
+        <w:ind w:left="360" w:firstLine="0"/>
+        <w:rPr>
+          <w:sz w:val="28"/>
+          <w:szCs w:val="28"/>
+        </w:rPr>
+      </w:pPr>
+      <w:r>
+        <w:rPr>
+          <w:sz w:val="28"/>
+          <w:szCs w:val="28"/>
+        </w:rPr>
+        <w:t>2.2 Ngôn Ngữ Lập Trình</w:t>
+      </w:r>
+    </w:p>
+    <w:p>
+      <w:pPr>
+        <w:ind w:firstLine="720"/>
+        <w:rPr>
+          <w:sz w:val="28"/>
+          <w:szCs w:val="28"/>
+        </w:rPr>
+      </w:pPr>
+      <w:r>
+        <w:rPr>
+          <w:sz w:val="28"/>
+          <w:szCs w:val="28"/>
+        </w:rPr>
+        <w:t>Game được phát triển chủ yếu bằng ngôn ngữ lập trình C# với sử dụng Unity Engine.</w:t>
+      </w:r>
+    </w:p>
+    <w:p>
+      <w:pPr>
+        <w:pStyle w:val="BodyText"/>
+      </w:pPr>
+    </w:p>
+    <w:p>
+      <w:pPr>
+        <w:pStyle w:val="BodyText"/>
         <w:rPr>
           <w:b/>
           <w:bCs/>
-          <w:sz w:val="28"/>
-          <w:szCs w:val="28"/>
-          <w:lang w:val="en-US"/>
-        </w:rPr>
-        <w:t>3. Nội dung</w:t>
-      </w:r>
-    </w:p>
-    <w:p>
-      <w:pPr>
-        <w:rPr>
-          <w:sz w:val="28"/>
-          <w:szCs w:val="28"/>
-          <w:lang w:val="en-US"/>
-        </w:rPr>
-      </w:pPr>
-      <w:r>
-        <w:rPr>
-          <w:sz w:val="28"/>
-          <w:szCs w:val="28"/>
-          <w:lang w:val="en-US"/>
-        </w:rPr>
-        <w:t>"Hero Save Princess" là một trò chơi hành động thú vị thuộc thể loại platformer 2D. Câu chuyện bắt đầu với một vương quốc hòa bình nằm trong bóng tối khi một lực lượng đen tối bí mật tấn công và bắt cóc công chúa xinh đẹp của vương quốc. Trong tình cảnh khó khăn, một</w:t>
-      </w:r>
-      <w:r>
-        <w:rPr>
-          <w:sz w:val="28"/>
-          <w:szCs w:val="28"/>
-          <w:lang w:val="en-US"/>
-        </w:rPr>
-        <w:t xml:space="preserve"> </w:t>
-      </w:r>
-      <w:r>
-        <w:rPr>
-          <w:sz w:val="28"/>
-          <w:szCs w:val="28"/>
-          <w:lang w:val="en-US"/>
-        </w:rPr>
-        <w:t>anh hùng dũng mãnh nổi lên, quyết tâm giải cứu công chúa và đưa lại hòa bình cho vương quốc.</w:t>
-      </w:r>
-    </w:p>
-    <w:p>
-      <w:pPr>
-        <w:rPr>
-          <w:sz w:val="28"/>
-          <w:szCs w:val="28"/>
-          <w:lang w:val="en-US"/>
-        </w:rPr>
-      </w:pPr>
-    </w:p>
-    <w:p>
-      <w:pPr>
-        <w:rPr>
-          <w:sz w:val="28"/>
-          <w:szCs w:val="28"/>
-          <w:lang w:val="en-US"/>
-        </w:rPr>
-      </w:pPr>
-      <w:r>
-        <w:rPr>
-          <w:sz w:val="28"/>
-          <w:szCs w:val="28"/>
-          <w:lang w:val="en-US"/>
-        </w:rPr>
-        <w:t>Người chơi sẽ đảm nhận vai trò của một trong những anh hùng trong nhóm, mỗi người có kỹ năng và đặc điểm riêng biệt. Họ sẽ phải vượt qua một loạt các cấp độ đầy thách thức, từ hang động u tối đến khu rừng phong phú, để tiếp cận lâu đài đen tối nơi công chúa bị giam giữ.</w:t>
-      </w:r>
-    </w:p>
-    <w:p>
-      <w:pPr>
-        <w:rPr>
-          <w:sz w:val="28"/>
-          <w:szCs w:val="28"/>
-          <w:lang w:val="en-US"/>
-        </w:rPr>
-      </w:pPr>
-    </w:p>
-    <w:p>
-      <w:pPr>
-        <w:rPr>
-          <w:sz w:val="28"/>
-          <w:szCs w:val="28"/>
-          <w:lang w:val="en-US"/>
-        </w:rPr>
-      </w:pPr>
-      <w:r>
-        <w:rPr>
-          <w:sz w:val="28"/>
-          <w:szCs w:val="28"/>
-          <w:lang w:val="en-US"/>
-        </w:rPr>
-        <w:t>Hệ thống chiến đấu của trò chơi là sự kết hợp giữa đánh và né tránh, khiến cho mỗi cuộc đối đầu trở nên kịch tính và đòi hỏi sự khéo léo từ người chơi. Đồng thời, việc nâng cấp nhân vật thông qua việc thu thập vật phẩm và hoàn thành nhiệm vụ cũng là một phần quan trọng, giúp anh hùng trở nên mạnh mẽ hơn để đối đầu với kẻ thù khó khăn hơn ở cấp độ cao.</w:t>
-      </w:r>
-    </w:p>
-    <w:p>
-      <w:pPr>
-        <w:rPr>
-          <w:sz w:val="28"/>
-          <w:szCs w:val="28"/>
-          <w:lang w:val="en-US"/>
-        </w:rPr>
-      </w:pPr>
-    </w:p>
-    <w:p>
-      <w:pPr>
-        <w:rPr>
-          <w:sz w:val="28"/>
-          <w:szCs w:val="28"/>
-          <w:lang w:val="en-US"/>
-        </w:rPr>
-      </w:pPr>
-      <w:r>
-        <w:rPr>
-          <w:sz w:val="28"/>
-          <w:szCs w:val="28"/>
-          <w:lang w:val="en-US"/>
-        </w:rPr>
-        <w:t>Trên hành trình của mình, người chơi sẽ phải đối mặt với những chướng ngại vật khó khăn, giải các câu đố logic và khám phá bí mật ẩn sau mỗi cấp độ. Câu chuyện sẽ đi sâu vào lòng nhân vật, khám phá những bí mật và quá khứ đằng sau sứ mệnh giải cứu này.</w:t>
-      </w:r>
-    </w:p>
-    <w:p>
-      <w:pPr>
-        <w:rPr>
-          <w:sz w:val="28"/>
-          <w:szCs w:val="28"/>
-          <w:lang w:val="en-US"/>
-        </w:rPr>
-      </w:pPr>
-    </w:p>
-    <w:p>
-      <w:pPr>
-        <w:rPr>
-          <w:sz w:val="28"/>
-          <w:szCs w:val="28"/>
-          <w:lang w:val="en-US"/>
-        </w:rPr>
-      </w:pPr>
-      <w:r>
-        <w:rPr>
-          <w:sz w:val="28"/>
-          <w:szCs w:val="28"/>
-          <w:lang w:val="en-US"/>
-        </w:rPr>
-        <w:t>Cuối cùng, mục tiêu của người chơi là đánh bại kẻ thù lợi hại nhất, giải cứu công chúa, và khôi phục lại hòa bình cho vương quốc. "Hero Save Princess" không chỉ mang lại trải nghiệm chơi game hấp dẫn mà còn là một cuộc phiêu lưu đầy cảm xúc và ý nghĩa.</w:t>
-      </w:r>
-    </w:p>
-    <w:p>
-      <w:pPr>
+        </w:rPr>
+      </w:pPr>
+      <w:r>
         <w:rPr>
           <w:b/>
           <w:bCs/>
-          <w:sz w:val="28"/>
-          <w:szCs w:val="28"/>
-          <w:lang w:val="en-US"/>
-        </w:rPr>
-      </w:pPr>
+          <w:lang w:val="en-US"/>
+        </w:rPr>
+        <w:t>3</w:t>
+      </w:r>
       <w:r>
         <w:rPr>
           <w:b/>
           <w:bCs/>
-          <w:sz w:val="28"/>
-          <w:szCs w:val="28"/>
-          <w:lang w:val="en-US"/>
-        </w:rPr>
-        <w:t>4. Chủ đề</w:t>
-      </w:r>
-    </w:p>
-    <w:p>
-      <w:pPr>
-        <w:rPr>
-          <w:sz w:val="28"/>
-          <w:szCs w:val="28"/>
-          <w:lang w:val="en-US"/>
-        </w:rPr>
-      </w:pPr>
-      <w:r>
-        <w:rPr>
-          <w:sz w:val="28"/>
-          <w:szCs w:val="28"/>
-          <w:lang w:val="en-US"/>
-        </w:rPr>
-        <w:lastRenderedPageBreak/>
-        <w:t>T</w:t>
-      </w:r>
-      <w:r>
-        <w:rPr>
-          <w:sz w:val="28"/>
-          <w:szCs w:val="28"/>
-          <w:lang w:val="en-US"/>
-        </w:rPr>
-        <w:t>hể loại game 2D và có thể mang lại trải nghiệm</w:t>
-      </w:r>
-      <w:r>
-        <w:rPr>
-          <w:sz w:val="28"/>
-          <w:szCs w:val="28"/>
-          <w:lang w:val="en-US"/>
-        </w:rPr>
-        <w:t xml:space="preserve"> </w:t>
-      </w:r>
-      <w:r>
-        <w:rPr>
-          <w:sz w:val="28"/>
-          <w:szCs w:val="28"/>
-          <w:lang w:val="en-US"/>
-        </w:rPr>
-        <w:t>hành động và phiêu lưu thú vị.</w:t>
+        </w:rPr>
+        <w:t>. Yếu tố</w:t>
+      </w:r>
+    </w:p>
+    <w:p>
+      <w:pPr>
+        <w:rPr>
+          <w:sz w:val="28"/>
+          <w:szCs w:val="28"/>
+        </w:rPr>
+      </w:pPr>
+      <w:r>
+        <w:rPr>
+          <w:sz w:val="28"/>
+          <w:szCs w:val="28"/>
+        </w:rPr>
+        <w:t>Trong trò chơi "Hero Save Princess," người chơi sẽ bắt đầu hành trình của mình với một cốt truyện đơn giản nhưng cuốn hút: công chúa bị bắt cóc và đội anh hùng của chúng ta phải vượt qua những thách thức nguy hiểm để giải cứu cô ấy. Được thiết kế theo thể loại platformer 2D, trò chơi chứa đựng một thế giới đầy màu sắc với đồ họa pixel retro và âm nhạc vui nhộn, mang lại cảm giác hồi tưởng cho người chơi.</w:t>
+      </w:r>
+    </w:p>
+    <w:p>
+      <w:pPr>
+        <w:rPr>
+          <w:sz w:val="28"/>
+          <w:szCs w:val="28"/>
+        </w:rPr>
+      </w:pPr>
+    </w:p>
+    <w:p>
+      <w:pPr>
+        <w:rPr>
+          <w:sz w:val="28"/>
+          <w:szCs w:val="28"/>
+        </w:rPr>
+      </w:pPr>
+      <w:r>
+        <w:rPr>
+          <w:sz w:val="28"/>
+          <w:szCs w:val="28"/>
+        </w:rPr>
+        <w:t>Người chơi sẽ phải đối mặt với môi trường đa dạng, từ hang động tối tăm đến rừng rậm nhiễm độc. Những chướng ngại vật và kẻ thù đen tối sẽ thử thách kỹ năng di chuyển và chiến đấu của họ. Hệ thống chiến đấu đơn giản nhưng cuốn hút, và người chơi có cơ hội nâng cấp nhân vật của mình để trở nên mạnh mẽ hơn.</w:t>
+      </w:r>
+    </w:p>
+    <w:p>
+      <w:pPr>
+        <w:rPr>
+          <w:sz w:val="28"/>
+          <w:szCs w:val="28"/>
+        </w:rPr>
+      </w:pPr>
+    </w:p>
+    <w:p>
+      <w:pPr>
+        <w:rPr>
+          <w:sz w:val="28"/>
+          <w:szCs w:val="28"/>
+        </w:rPr>
+      </w:pPr>
+      <w:r>
+        <w:rPr>
+          <w:sz w:val="28"/>
+          <w:szCs w:val="28"/>
+        </w:rPr>
+        <w:t>Điều quan trọng là yếu tố chiến thắng không chỉ là sự mạnh mẽ về sức mạnh, mà còn đến từ sự thông minh và sự khéo léo trong việc giải quyết các câu đố và khám phá những bí mật ẩn sau mỗi cấp độ. Với khả năng tương tác và lựa chọn, người chơi có thể tạo ra những sự kiện khác nhau, tăng cường khả năng chơi lại của trò chơi.</w:t>
+      </w:r>
+    </w:p>
+    <w:p>
+      <w:pPr>
+        <w:rPr>
+          <w:sz w:val="28"/>
+          <w:szCs w:val="28"/>
+        </w:rPr>
+      </w:pPr>
+    </w:p>
+    <w:p>
+      <w:pPr>
+        <w:rPr>
+          <w:sz w:val="28"/>
+          <w:szCs w:val="28"/>
+        </w:rPr>
+      </w:pPr>
+      <w:r>
+        <w:rPr>
+          <w:sz w:val="28"/>
+          <w:szCs w:val="28"/>
+        </w:rPr>
+        <w:t>Những yếu tố này hợp nhất thành một trải nghiệm chơi game tuyệt vời, nơi người chơi không chỉ thực sự trở thành anh hùng của câu chuyện mà còn trải qua một cuộc phiêu lưu đầy ý nghĩa và giải đố.</w:t>
       </w:r>
     </w:p>
     <w:p>
@@ -4143,7 +3943,6 @@
           <w:bCs/>
           <w:sz w:val="28"/>
           <w:szCs w:val="28"/>
-          <w:lang w:val="en-US"/>
         </w:rPr>
       </w:pPr>
       <w:r>
@@ -4154,60 +3953,260 @@
           <w:szCs w:val="28"/>
           <w:lang w:val="en-US"/>
         </w:rPr>
-        <w:t>5. Phong cách</w:t>
-      </w:r>
-    </w:p>
-    <w:p>
-      <w:pPr>
-        <w:rPr>
-          <w:sz w:val="28"/>
-          <w:szCs w:val="28"/>
-          <w:lang w:val="en-US"/>
-        </w:rPr>
-      </w:pPr>
-      <w:r>
-        <w:rPr>
-          <w:sz w:val="28"/>
-          <w:szCs w:val="28"/>
-          <w:lang w:val="en-US"/>
-        </w:rPr>
-        <w:t>Hành động-Phiêu lưu (Action-Adventure): Trò chơi tập trung vào các yếu tố hành động với người chơi điều khiển một anh hùng vượt qua các cấp độ, chiến đấu với quái vật và thực hiện nhiệm vụ chính là cứu công chúa. Yếu tố phiêu lưu xuất hiện qua việc khám phá các môi trường đa dạng và vượt qua các thách thức khác nhau.</w:t>
-      </w:r>
-    </w:p>
-    <w:p>
-      <w:pPr>
+        <w:t>4</w:t>
+      </w:r>
+      <w:r>
         <w:rPr>
           <w:b/>
           <w:bCs/>
           <w:sz w:val="28"/>
           <w:szCs w:val="28"/>
-          <w:lang w:val="en-US"/>
-        </w:rPr>
-      </w:pPr>
-      <w:r>
+        </w:rPr>
+        <w:t>. Nội dung</w:t>
+      </w:r>
+    </w:p>
+    <w:p>
+      <w:pPr>
+        <w:rPr>
+          <w:sz w:val="28"/>
+          <w:szCs w:val="28"/>
+        </w:rPr>
+      </w:pPr>
+      <w:r>
+        <w:rPr>
+          <w:sz w:val="28"/>
+          <w:szCs w:val="28"/>
+        </w:rPr>
+        <w:t>"Hero Save Princess" là một trò chơi hành động thú vị thuộc thể loại platformer 2D. Câu chuyện bắt đầu với một vương quốc hòa bình nằm trong bóng tối khi một lực lượng đen tối bí mật tấn công và bắt cóc công chúa xinh đẹp của vương quốc. Trong tình cảnh khó khăn, một anh hùng dũng mãnh nổi lên, quyết tâm giải cứu công chúa và đưa lại hòa bình cho vương quốc.</w:t>
+      </w:r>
+    </w:p>
+    <w:p>
+      <w:pPr>
+        <w:rPr>
+          <w:sz w:val="28"/>
+          <w:szCs w:val="28"/>
+        </w:rPr>
+      </w:pPr>
+    </w:p>
+    <w:p>
+      <w:pPr>
+        <w:rPr>
+          <w:sz w:val="28"/>
+          <w:szCs w:val="28"/>
+        </w:rPr>
+      </w:pPr>
+      <w:r>
+        <w:rPr>
+          <w:sz w:val="28"/>
+          <w:szCs w:val="28"/>
+        </w:rPr>
+        <w:t>Người chơi sẽ đảm nhận vai trò của một trong những anh hùng trong nhóm, mỗi người có kỹ năng và đặc điểm riêng biệt. Họ sẽ phải vượt qua một loạt các cấp độ đầy thách thức, từ hang động u tối đến khu rừng phong phú, để tiếp cận lâu đài đen tối nơi công chúa bị giam giữ.</w:t>
+      </w:r>
+    </w:p>
+    <w:p>
+      <w:pPr>
+        <w:rPr>
+          <w:sz w:val="28"/>
+          <w:szCs w:val="28"/>
+        </w:rPr>
+      </w:pPr>
+    </w:p>
+    <w:p>
+      <w:pPr>
+        <w:rPr>
+          <w:sz w:val="28"/>
+          <w:szCs w:val="28"/>
+        </w:rPr>
+      </w:pPr>
+      <w:r>
+        <w:rPr>
+          <w:sz w:val="28"/>
+          <w:szCs w:val="28"/>
+        </w:rPr>
+        <w:t>Hệ thống chiến đấu của trò chơi là sự kết hợp giữa đánh và né tránh, khiến cho mỗi cuộc đối đầu trở nên kịch tính và đòi hỏi sự khéo léo từ người chơi. Đồng thời, việc nâng cấp nhân vật thông qua việc thu thập vật phẩm và hoàn thành nhiệm vụ cũng là một phần quan trọng, giúp anh hùng trở nên mạnh mẽ hơn để đối đầu với kẻ thù khó khăn hơn ở cấp độ cao.</w:t>
+      </w:r>
+    </w:p>
+    <w:p>
+      <w:pPr>
+        <w:rPr>
+          <w:sz w:val="28"/>
+          <w:szCs w:val="28"/>
+        </w:rPr>
+      </w:pPr>
+    </w:p>
+    <w:p>
+      <w:pPr>
+        <w:rPr>
+          <w:sz w:val="28"/>
+          <w:szCs w:val="28"/>
+        </w:rPr>
+      </w:pPr>
+      <w:r>
+        <w:rPr>
+          <w:sz w:val="28"/>
+          <w:szCs w:val="28"/>
+        </w:rPr>
+        <w:t xml:space="preserve">Trên hành trình của mình, người chơi sẽ phải đối mặt với những chướng ngại vật khó khăn, giải các câu đố logic và khám phá bí mật ẩn sau mỗi cấp độ. Câu chuyện sẽ đi </w:t>
+      </w:r>
+      <w:r>
+        <w:rPr>
+          <w:sz w:val="28"/>
+          <w:szCs w:val="28"/>
+        </w:rPr>
+        <w:lastRenderedPageBreak/>
+        <w:t>sâu vào lòng nhân vật, khám phá những bí mật và quá khứ đằng sau sứ mệnh giải cứu này.</w:t>
+      </w:r>
+    </w:p>
+    <w:p>
+      <w:pPr>
+        <w:rPr>
+          <w:sz w:val="28"/>
+          <w:szCs w:val="28"/>
+        </w:rPr>
+      </w:pPr>
+    </w:p>
+    <w:p>
+      <w:pPr>
+        <w:rPr>
+          <w:sz w:val="28"/>
+          <w:szCs w:val="28"/>
+        </w:rPr>
+      </w:pPr>
+      <w:r>
+        <w:rPr>
+          <w:sz w:val="28"/>
+          <w:szCs w:val="28"/>
+        </w:rPr>
+        <w:t>Cuối cùng, mục tiêu của người chơi là đánh bại kẻ thù lợi hại nhất, giải cứu công chúa, và khôi phục lại hòa bình cho vương quốc. "Hero Save Princess" không chỉ mang lại trải nghiệm chơi game hấp dẫn mà còn là một cuộc phiêu lưu đầy cảm xúc và ý nghĩa.</w:t>
+      </w:r>
+    </w:p>
+    <w:p>
+      <w:pPr>
         <w:rPr>
           <w:b/>
           <w:bCs/>
           <w:sz w:val="28"/>
           <w:szCs w:val="28"/>
-          <w:lang w:val="en-US"/>
-        </w:rPr>
-        <w:t>6. Loại người chơi game được nhắm đến</w:t>
-      </w:r>
-    </w:p>
-    <w:p>
-      <w:pPr>
-        <w:rPr>
-          <w:sz w:val="28"/>
-          <w:szCs w:val="28"/>
-          <w:lang w:val="en-US"/>
-        </w:rPr>
-      </w:pPr>
-      <w:r>
-        <w:rPr>
-          <w:sz w:val="28"/>
-          <w:szCs w:val="28"/>
-          <w:lang w:val="en-US"/>
+        </w:rPr>
+      </w:pPr>
+      <w:r>
+        <w:rPr>
+          <w:b/>
+          <w:bCs/>
+          <w:sz w:val="28"/>
+          <w:szCs w:val="28"/>
+          <w:lang w:val="en-US"/>
+        </w:rPr>
+        <w:t>5</w:t>
+      </w:r>
+      <w:r>
+        <w:rPr>
+          <w:b/>
+          <w:bCs/>
+          <w:sz w:val="28"/>
+          <w:szCs w:val="28"/>
+        </w:rPr>
+        <w:t>. Chủ đề</w:t>
+      </w:r>
+    </w:p>
+    <w:p>
+      <w:pPr>
+        <w:rPr>
+          <w:sz w:val="28"/>
+          <w:szCs w:val="28"/>
+        </w:rPr>
+      </w:pPr>
+      <w:r>
+        <w:rPr>
+          <w:sz w:val="28"/>
+          <w:szCs w:val="28"/>
+        </w:rPr>
+        <w:t>Thể loại game 2D và có thể mang lại trải nghiệm hành động và phiêu lưu thú vị.</w:t>
+      </w:r>
+    </w:p>
+    <w:p>
+      <w:pPr>
+        <w:rPr>
+          <w:b/>
+          <w:bCs/>
+          <w:sz w:val="28"/>
+          <w:szCs w:val="28"/>
+        </w:rPr>
+      </w:pPr>
+      <w:r>
+        <w:rPr>
+          <w:b/>
+          <w:bCs/>
+          <w:sz w:val="28"/>
+          <w:szCs w:val="28"/>
+          <w:lang w:val="en-US"/>
+        </w:rPr>
+        <w:t>6</w:t>
+      </w:r>
+      <w:r>
+        <w:rPr>
+          <w:b/>
+          <w:bCs/>
+          <w:sz w:val="28"/>
+          <w:szCs w:val="28"/>
+        </w:rPr>
+        <w:t>. Phong cách</w:t>
+      </w:r>
+    </w:p>
+    <w:p>
+      <w:pPr>
+        <w:rPr>
+          <w:sz w:val="28"/>
+          <w:szCs w:val="28"/>
+        </w:rPr>
+      </w:pPr>
+      <w:r>
+        <w:rPr>
+          <w:sz w:val="28"/>
+          <w:szCs w:val="28"/>
+        </w:rPr>
+        <w:t>Hành động-Phiêu lưu (Action-Adventure): Trò chơi tập trung vào các yếu tố hành động với người chơi điều khiển một anh hùng vượt qua các cấp độ, chiến đấu với quái vật và thực hiện nhiệm vụ chính là cứu công chúa. Yếu tố phiêu lưu xuất hiện qua việc khám phá các môi trường đa dạng và vượt qua các thách thức khác nhau.</w:t>
+      </w:r>
+    </w:p>
+    <w:p>
+      <w:pPr>
+        <w:rPr>
+          <w:b/>
+          <w:bCs/>
+          <w:sz w:val="28"/>
+          <w:szCs w:val="28"/>
+        </w:rPr>
+      </w:pPr>
+      <w:r>
+        <w:rPr>
+          <w:b/>
+          <w:bCs/>
+          <w:sz w:val="28"/>
+          <w:szCs w:val="28"/>
+        </w:rPr>
+        <w:t>7</w:t>
+      </w:r>
+      <w:r>
+        <w:rPr>
+          <w:b/>
+          <w:bCs/>
+          <w:sz w:val="28"/>
+          <w:szCs w:val="28"/>
+        </w:rPr>
+        <w:t>. Loại người chơi game được nhắm đến</w:t>
+      </w:r>
+    </w:p>
+    <w:p>
+      <w:pPr>
+        <w:rPr>
+          <w:sz w:val="28"/>
+          <w:szCs w:val="28"/>
+        </w:rPr>
+      </w:pPr>
+      <w:r>
+        <w:rPr>
+          <w:sz w:val="28"/>
+          <w:szCs w:val="28"/>
         </w:rPr>
         <w:t>"Hero Save Princess" có thể nhắm đến một loại người chơi rộng rãi, bao gồm những người yêu thích các trò chơi hành động-phiêu lưu với yếu tố giải đố. Dưới đây là một số đặc điểm của người chơi mà trò chơi có thể hướng đến:</w:t>
       </w:r>
@@ -4217,7 +4216,6 @@
         <w:rPr>
           <w:sz w:val="28"/>
           <w:szCs w:val="28"/>
-          <w:lang w:val="en-US"/>
         </w:rPr>
       </w:pPr>
     </w:p>
@@ -4231,14 +4229,12 @@
         <w:rPr>
           <w:sz w:val="28"/>
           <w:szCs w:val="28"/>
-          <w:lang w:val="en-US"/>
-        </w:rPr>
-      </w:pPr>
-      <w:r>
-        <w:rPr>
-          <w:sz w:val="28"/>
-          <w:szCs w:val="28"/>
-          <w:lang w:val="en-US"/>
+        </w:rPr>
+      </w:pPr>
+      <w:r>
+        <w:rPr>
+          <w:sz w:val="28"/>
+          <w:szCs w:val="28"/>
         </w:rPr>
         <w:t>Người Chơi Hành Động: Những người chơi thích trải nghiệm hành động chủ động, chiến đấu với quái vật, và có khả năng điều khiển nhân vật chính với các kỹ năng và đòn tấn công đa dạng.</w:t>
       </w:r>
@@ -4248,7 +4244,6 @@
         <w:rPr>
           <w:sz w:val="28"/>
           <w:szCs w:val="28"/>
-          <w:lang w:val="en-US"/>
         </w:rPr>
       </w:pPr>
     </w:p>
@@ -4262,14 +4257,12 @@
         <w:rPr>
           <w:sz w:val="28"/>
           <w:szCs w:val="28"/>
-          <w:lang w:val="en-US"/>
-        </w:rPr>
-      </w:pPr>
-      <w:r>
-        <w:rPr>
-          <w:sz w:val="28"/>
-          <w:szCs w:val="28"/>
-          <w:lang w:val="en-US"/>
+        </w:rPr>
+      </w:pPr>
+      <w:r>
+        <w:rPr>
+          <w:sz w:val="28"/>
+          <w:szCs w:val="28"/>
         </w:rPr>
         <w:t>Người Chơi Phiêu Lưu: Những người chơi muốn khám phá thế giới trong trò chơi, đặt ra những thách thức phiêu lưu mới và tìm hiểu về câu chuyện của nhân vật.</w:t>
       </w:r>
@@ -4284,14 +4277,12 @@
         <w:rPr>
           <w:sz w:val="28"/>
           <w:szCs w:val="28"/>
-          <w:lang w:val="en-US"/>
-        </w:rPr>
-      </w:pPr>
-      <w:r>
-        <w:rPr>
-          <w:sz w:val="28"/>
-          <w:szCs w:val="28"/>
-          <w:lang w:val="en-US"/>
+        </w:rPr>
+      </w:pPr>
+      <w:r>
+        <w:rPr>
+          <w:sz w:val="28"/>
+          <w:szCs w:val="28"/>
         </w:rPr>
         <w:t>Người Chơi Yêu Thích Nghệ Thuật Pixel hoặc Retro: Nếu trò chơi sử dụng đồ họa pixel art hoặc có phong cách retro, nó có thể thu hút những người chơi yêu thích sự đơn giản và đồ họa cổ điển.</w:t>
       </w:r>
@@ -4301,7 +4292,6 @@
         <w:rPr>
           <w:sz w:val="28"/>
           <w:szCs w:val="28"/>
-          <w:lang w:val="en-US"/>
         </w:rPr>
       </w:pPr>
     </w:p>
@@ -4315,14 +4305,12 @@
         <w:rPr>
           <w:sz w:val="28"/>
           <w:szCs w:val="28"/>
-          <w:lang w:val="en-US"/>
-        </w:rPr>
-      </w:pPr>
-      <w:r>
-        <w:rPr>
-          <w:sz w:val="28"/>
-          <w:szCs w:val="28"/>
-          <w:lang w:val="en-US"/>
+        </w:rPr>
+      </w:pPr>
+      <w:r>
+        <w:rPr>
+          <w:sz w:val="28"/>
+          <w:szCs w:val="28"/>
         </w:rPr>
         <w:t>Người Chơi Tìm Kiếm Trải Nghiệm Giải Trí Ngắn Hạn: Với cấp độ và thách thức đa dạng, "Hero Save Princess" có thể hấp dẫn đối với những người chơi muốn có trải nghiệm giải trí ngắn hạn mà không yêu cầu đầu tư thời gian lớn.</w:t>
       </w:r>
@@ -4332,23 +4320,20 @@
         <w:rPr>
           <w:sz w:val="28"/>
           <w:szCs w:val="28"/>
-          <w:lang w:val="en-US"/>
-        </w:rPr>
-      </w:pPr>
-    </w:p>
-    <w:p>
-      <w:pPr>
-        <w:rPr>
-          <w:sz w:val="28"/>
-          <w:szCs w:val="28"/>
-          <w:lang w:val="en-US"/>
-        </w:rPr>
-      </w:pPr>
-      <w:r>
-        <w:rPr>
-          <w:sz w:val="28"/>
-          <w:szCs w:val="28"/>
-          <w:lang w:val="en-US"/>
+        </w:rPr>
+      </w:pPr>
+    </w:p>
+    <w:p>
+      <w:pPr>
+        <w:rPr>
+          <w:sz w:val="28"/>
+          <w:szCs w:val="28"/>
+        </w:rPr>
+      </w:pPr>
+      <w:r>
+        <w:rPr>
+          <w:sz w:val="28"/>
+          <w:szCs w:val="28"/>
         </w:rPr>
         <w:t>Tóm lại, trò chơi có thể hướng đến một đối tượng người chơi đa dạng, từ những người muốn thách thức hành động đến những người muốn trải nghiệm một cuộc phiêu lưu đẹp mắt với yếu tố giải đố.</w:t>
       </w:r>
@@ -4371,7 +4356,17 @@
           <w:szCs w:val="28"/>
           <w:lang w:val="en-US"/>
         </w:rPr>
-        <w:t>7. Game flow</w:t>
+        <w:t>8</w:t>
+      </w:r>
+      <w:r>
+        <w:rPr>
+          <w:b/>
+          <w:bCs/>
+          <w:sz w:val="28"/>
+          <w:szCs w:val="28"/>
+          <w:lang w:val="en-US"/>
+        </w:rPr>
+        <w:t>. Game flow</w:t>
       </w:r>
     </w:p>
     <w:p>
@@ -4587,7 +4582,6 @@
           <w:szCs w:val="28"/>
           <w:lang w:val="en-US"/>
         </w:rPr>
-        <w:lastRenderedPageBreak/>
         <w:t xml:space="preserve">Cung cấp vật phẩm </w:t>
       </w:r>
       <w:r>
@@ -5226,7 +5220,18 @@
           <w:szCs w:val="28"/>
           <w:lang w:val="fr-FR"/>
         </w:rPr>
-        <w:t>8. Look &amp; feel</w:t>
+        <w:lastRenderedPageBreak/>
+        <w:t>9</w:t>
+      </w:r>
+      <w:r>
+        <w:rPr>
+          <w:b/>
+          <w:bCs/>
+          <w:sz w:val="28"/>
+          <w:szCs w:val="28"/>
+          <w:lang w:val="fr-FR"/>
+        </w:rPr>
+        <w:t>. Look &amp; feel</w:t>
       </w:r>
     </w:p>
     <w:p>
@@ -5304,7 +5309,6 @@
           <w:szCs w:val="28"/>
           <w:lang w:val="en-US"/>
         </w:rPr>
-        <w:lastRenderedPageBreak/>
         <w:t>Sử dụng đồ họa pixel art để tạo ra một phong cách retro hoặc đồ họa hiện đại nhưng với sự đơn giản và sự thuần túy của pixel.</w:t>
       </w:r>
     </w:p>
@@ -5777,7 +5781,16 @@
           <w:szCs w:val="28"/>
           <w:lang w:val="en-US"/>
         </w:rPr>
-        <w:t>Tạo một cốt truyện hấp dẫn với các sự kiện và phát triển nhân vật để kích thích tò mò của người chơi và giữ họ trong trò chơi.</w:t>
+        <w:t xml:space="preserve">Tạo một cốt truyện hấp dẫn với các sự kiện và phát triển nhân vật để kích thích tò mò </w:t>
+      </w:r>
+      <w:r>
+        <w:rPr>
+          <w:sz w:val="28"/>
+          <w:szCs w:val="28"/>
+          <w:lang w:val="en-US"/>
+        </w:rPr>
+        <w:lastRenderedPageBreak/>
+        <w:t>của người chơi và giữ họ trong trò chơi.</w:t>
       </w:r>
     </w:p>
     <w:p>
@@ -5824,33 +5837,34 @@
           <w:szCs w:val="28"/>
           <w:lang w:val="en-US"/>
         </w:rPr>
-        <w:t>9. Các khía cạnh tác động vào người chơi</w:t>
-      </w:r>
-    </w:p>
-    <w:p>
-      <w:pPr>
-        <w:rPr>
-          <w:sz w:val="28"/>
-          <w:szCs w:val="28"/>
-          <w:lang w:val="en-US"/>
-        </w:rPr>
-      </w:pPr>
-      <w:r>
-        <w:rPr>
-          <w:sz w:val="28"/>
-          <w:szCs w:val="28"/>
-          <w:lang w:val="en-US"/>
-        </w:rPr>
-        <w:t xml:space="preserve">Có nhiều khía cạnh trong trò chơi "Hero Save Princess" có thể tác động đến người </w:t>
-      </w:r>
-      <w:r>
-        <w:rPr>
-          <w:sz w:val="28"/>
-          <w:szCs w:val="28"/>
-          <w:lang w:val="en-US"/>
-        </w:rPr>
-        <w:lastRenderedPageBreak/>
-        <w:t>chơi, bao gồm các yếu tố cảm xúc, tinh thần, và trí tuệ. Dưới đây là một số khía cạnh quan trọng:</w:t>
+        <w:t>10</w:t>
+      </w:r>
+      <w:r>
+        <w:rPr>
+          <w:b/>
+          <w:bCs/>
+          <w:sz w:val="28"/>
+          <w:szCs w:val="28"/>
+          <w:lang w:val="en-US"/>
+        </w:rPr>
+        <w:t>. Các khía cạnh tác động vào người chơi</w:t>
+      </w:r>
+    </w:p>
+    <w:p>
+      <w:pPr>
+        <w:rPr>
+          <w:sz w:val="28"/>
+          <w:szCs w:val="28"/>
+          <w:lang w:val="en-US"/>
+        </w:rPr>
+      </w:pPr>
+      <w:r>
+        <w:rPr>
+          <w:sz w:val="28"/>
+          <w:szCs w:val="28"/>
+          <w:lang w:val="en-US"/>
+        </w:rPr>
+        <w:t>Có nhiều khía cạnh trong trò chơi "Hero Save Princess" có thể tác động đến người chơi, bao gồm các yếu tố cảm xúc, tinh thần, và trí tuệ. Dưới đây là một số khía cạnh quan trọng:</w:t>
       </w:r>
     </w:p>
     <w:p>
@@ -6179,7 +6193,6 @@
           <w:bCs/>
           <w:sz w:val="28"/>
           <w:szCs w:val="28"/>
-          <w:lang w:val="en-US"/>
         </w:rPr>
       </w:pPr>
       <w:r>
@@ -6188,37 +6201,70 @@
           <w:bCs/>
           <w:sz w:val="28"/>
           <w:szCs w:val="28"/>
-          <w:lang w:val="en-US"/>
-        </w:rPr>
-        <w:t>10. Mục tiêu trải nghiệm</w:t>
-      </w:r>
-    </w:p>
-    <w:p>
-      <w:pPr>
+        </w:rPr>
+        <w:t>1</w:t>
+      </w:r>
+      <w:r>
         <w:rPr>
           <w:b/>
           <w:bCs/>
           <w:sz w:val="28"/>
           <w:szCs w:val="28"/>
-          <w:lang w:val="en-US"/>
-        </w:rPr>
-      </w:pPr>
-    </w:p>
-    <w:p>
-      <w:pPr>
-        <w:rPr>
-          <w:sz w:val="28"/>
-          <w:szCs w:val="28"/>
-          <w:lang w:val="en-US"/>
-        </w:rPr>
-      </w:pPr>
-      <w:r>
-        <w:rPr>
-          <w:sz w:val="28"/>
-          <w:szCs w:val="28"/>
-          <w:lang w:val="en-US"/>
-        </w:rPr>
-        <w:t>Mục tiêu của trải nghiệm trong trò chơi "Hero Save Princess" là tạo ra một trải nghiệm giải trí và đầy tính thách thức cho người chơi. Dưới đây là một số mục tiêu cụ thể:</w:t>
+        </w:rPr>
+        <w:t>1</w:t>
+      </w:r>
+      <w:r>
+        <w:rPr>
+          <w:b/>
+          <w:bCs/>
+          <w:sz w:val="28"/>
+          <w:szCs w:val="28"/>
+        </w:rPr>
+        <w:t>. Mục tiêu trải nghiệm</w:t>
+      </w:r>
+      <w:r>
+        <w:rPr>
+          <w:b/>
+          <w:bCs/>
+          <w:sz w:val="28"/>
+          <w:szCs w:val="28"/>
+        </w:rPr>
+        <w:t xml:space="preserve"> cho người chơi</w:t>
+      </w:r>
+    </w:p>
+    <w:p>
+      <w:pPr>
+        <w:rPr>
+          <w:b/>
+          <w:bCs/>
+          <w:sz w:val="28"/>
+          <w:szCs w:val="28"/>
+        </w:rPr>
+      </w:pPr>
+    </w:p>
+    <w:p>
+      <w:pPr>
+        <w:rPr>
+          <w:sz w:val="28"/>
+          <w:szCs w:val="28"/>
+          <w:lang w:val="en-US"/>
+        </w:rPr>
+      </w:pPr>
+      <w:r>
+        <w:rPr>
+          <w:sz w:val="28"/>
+          <w:szCs w:val="28"/>
+        </w:rPr>
+        <w:lastRenderedPageBreak/>
+        <w:t xml:space="preserve">Mục tiêu của trải nghiệm trong trò chơi "Hero Save Princess" là tạo ra một trải nghiệm giải trí và đầy tính thách thức cho người chơi. </w:t>
+      </w:r>
+      <w:r>
+        <w:rPr>
+          <w:sz w:val="28"/>
+          <w:szCs w:val="28"/>
+          <w:lang w:val="en-US"/>
+        </w:rPr>
+        <w:t>Dưới đây là một số mục tiêu cụ thể:</w:t>
       </w:r>
     </w:p>
     <w:p>
@@ -6296,16 +6342,7 @@
           <w:szCs w:val="28"/>
           <w:lang w:val="en-US"/>
         </w:rPr>
-        <w:t xml:space="preserve">Giữ chân người chơi thông qua việc cung cấp các cấp độ, môi trường và thách thức đa </w:t>
-      </w:r>
-      <w:r>
-        <w:rPr>
-          <w:sz w:val="28"/>
-          <w:szCs w:val="28"/>
-          <w:lang w:val="en-US"/>
-        </w:rPr>
-        <w:lastRenderedPageBreak/>
-        <w:t>dạng.</w:t>
+        <w:t>Giữ chân người chơi thông qua việc cung cấp các cấp độ, môi trường và thách thức đa dạng.</w:t>
       </w:r>
     </w:p>
     <w:p>
@@ -6763,7 +6800,27 @@
           <w:szCs w:val="28"/>
           <w:lang w:val="en-US"/>
         </w:rPr>
-        <w:t>11. Trải nghiệm được lồng vào game</w:t>
+        <w:t>1</w:t>
+      </w:r>
+      <w:r>
+        <w:rPr>
+          <w:b/>
+          <w:bCs/>
+          <w:sz w:val="28"/>
+          <w:szCs w:val="28"/>
+          <w:lang w:val="en-US"/>
+        </w:rPr>
+        <w:t>2</w:t>
+      </w:r>
+      <w:r>
+        <w:rPr>
+          <w:b/>
+          <w:bCs/>
+          <w:sz w:val="28"/>
+          <w:szCs w:val="28"/>
+          <w:lang w:val="en-US"/>
+        </w:rPr>
+        <w:t>. Trải nghiệm được lồng vào game</w:t>
       </w:r>
     </w:p>
     <w:p>
@@ -7183,16 +7240,962 @@
           <w:szCs w:val="28"/>
           <w:lang w:val="en-US"/>
         </w:rPr>
-        <w:t>Tổng cộng, trải nghiệm trong trò chơi "hero save princess" có thể mang lại cảm giác phiêu lưu và khám phá, đồng thời kích thích sự sáng tạo và tư duy chiến thuật của người chơi.</w:t>
-      </w:r>
-      <w:r>
-        <w:rPr>
-          <w:sz w:val="28"/>
-          <w:szCs w:val="28"/>
-          <w:lang w:val="en-US"/>
-        </w:rPr>
-        <w:t>v</w:t>
-      </w:r>
+        <w:t>Tổng cộng, trải nghiệm trong trò chơi "hero save princess" có thể mang lại cảm giác phiêu lưu và khám phá, đồng thời kích thích sự sáng tạo và tư duy chiến thuật của người chơi.v</w:t>
+      </w:r>
+    </w:p>
+    <w:p>
+      <w:pPr>
+        <w:rPr>
+          <w:sz w:val="28"/>
+          <w:szCs w:val="28"/>
+          <w:lang w:val="en-US"/>
+        </w:rPr>
+      </w:pPr>
+    </w:p>
+    <w:p>
+      <w:pPr>
+        <w:spacing w:before="71"/>
+        <w:jc w:val="center"/>
+        <w:rPr>
+          <w:b/>
+          <w:bCs/>
+          <w:sz w:val="32"/>
+          <w:szCs w:val="32"/>
+          <w:lang w:val="en-US"/>
+        </w:rPr>
+      </w:pPr>
+      <w:r>
+        <w:rPr>
+          <w:b/>
+          <w:bCs/>
+          <w:sz w:val="32"/>
+          <w:szCs w:val="32"/>
+        </w:rPr>
+        <w:t xml:space="preserve">Phần </w:t>
+      </w:r>
+      <w:r>
+        <w:rPr>
+          <w:b/>
+          <w:bCs/>
+          <w:sz w:val="32"/>
+          <w:szCs w:val="32"/>
+          <w:lang w:val="en-US"/>
+        </w:rPr>
+        <w:t>3</w:t>
+      </w:r>
+      <w:r>
+        <w:rPr>
+          <w:b/>
+          <w:bCs/>
+          <w:sz w:val="32"/>
+          <w:szCs w:val="32"/>
+        </w:rPr>
+        <w:t xml:space="preserve">: </w:t>
+      </w:r>
+      <w:r>
+        <w:rPr>
+          <w:b/>
+          <w:bCs/>
+          <w:sz w:val="32"/>
+          <w:szCs w:val="32"/>
+          <w:lang w:val="en-US"/>
+        </w:rPr>
+        <w:t>GAMEPLAY &amp; MECHANICS TRONG GAME</w:t>
+      </w:r>
+    </w:p>
+    <w:p>
+      <w:pPr>
+        <w:spacing w:before="71"/>
+        <w:rPr>
+          <w:sz w:val="32"/>
+          <w:szCs w:val="32"/>
+          <w:lang w:val="vi-VN"/>
+        </w:rPr>
+      </w:pPr>
+    </w:p>
+    <w:p>
+      <w:pPr>
+        <w:rPr>
+          <w:b/>
+          <w:bCs/>
+          <w:sz w:val="32"/>
+          <w:szCs w:val="32"/>
+          <w:lang w:val="vi-VN"/>
+        </w:rPr>
+      </w:pPr>
+      <w:r>
+        <w:rPr>
+          <w:b/>
+          <w:bCs/>
+          <w:sz w:val="32"/>
+          <w:szCs w:val="32"/>
+          <w:lang w:val="vi-VN"/>
+        </w:rPr>
+        <w:lastRenderedPageBreak/>
+        <w:t>Gameplay:</w:t>
+      </w:r>
+    </w:p>
+    <w:p>
+      <w:pPr>
+        <w:rPr>
+          <w:sz w:val="28"/>
+          <w:szCs w:val="28"/>
+          <w:lang w:val="vi-VN"/>
+        </w:rPr>
+      </w:pPr>
+      <w:r>
+        <w:rPr>
+          <w:sz w:val="28"/>
+          <w:szCs w:val="28"/>
+          <w:lang w:val="en-US"/>
+        </w:rPr>
+        <w:t xml:space="preserve">1. </w:t>
+      </w:r>
+      <w:r>
+        <w:rPr>
+          <w:sz w:val="28"/>
+          <w:szCs w:val="28"/>
+          <w:lang w:val="vi-VN"/>
+        </w:rPr>
+        <w:t>Mục Tiêu Chính:</w:t>
+      </w:r>
+    </w:p>
+    <w:p>
+      <w:pPr>
+        <w:rPr>
+          <w:sz w:val="28"/>
+          <w:szCs w:val="28"/>
+          <w:lang w:val="vi-VN"/>
+        </w:rPr>
+      </w:pPr>
+    </w:p>
+    <w:p>
+      <w:pPr>
+        <w:rPr>
+          <w:sz w:val="28"/>
+          <w:szCs w:val="28"/>
+          <w:lang w:val="vi-VN"/>
+        </w:rPr>
+      </w:pPr>
+      <w:r>
+        <w:rPr>
+          <w:sz w:val="28"/>
+          <w:szCs w:val="28"/>
+          <w:lang w:val="vi-VN"/>
+        </w:rPr>
+        <w:t>Người chơi sẽ hóa thân vào một anh hùng, nhiệm vụ chính là vượt qua các cấp độ để giải cứu công chúa khỏi tay kẻ thù.</w:t>
+      </w:r>
+    </w:p>
+    <w:p>
+      <w:pPr>
+        <w:rPr>
+          <w:sz w:val="28"/>
+          <w:szCs w:val="28"/>
+          <w:lang w:val="vi-VN"/>
+        </w:rPr>
+      </w:pPr>
+      <w:r>
+        <w:rPr>
+          <w:sz w:val="28"/>
+          <w:szCs w:val="28"/>
+          <w:lang w:val="vi-VN"/>
+        </w:rPr>
+        <w:t xml:space="preserve">2. </w:t>
+      </w:r>
+      <w:r>
+        <w:rPr>
+          <w:sz w:val="28"/>
+          <w:szCs w:val="28"/>
+          <w:lang w:val="vi-VN"/>
+        </w:rPr>
+        <w:t>Cấp Độ và Kịch Bản:</w:t>
+      </w:r>
+    </w:p>
+    <w:p>
+      <w:pPr>
+        <w:rPr>
+          <w:sz w:val="28"/>
+          <w:szCs w:val="28"/>
+          <w:lang w:val="vi-VN"/>
+        </w:rPr>
+      </w:pPr>
+    </w:p>
+    <w:p>
+      <w:pPr>
+        <w:rPr>
+          <w:sz w:val="28"/>
+          <w:szCs w:val="28"/>
+          <w:lang w:val="vi-VN"/>
+        </w:rPr>
+      </w:pPr>
+      <w:r>
+        <w:rPr>
+          <w:sz w:val="28"/>
+          <w:szCs w:val="28"/>
+          <w:lang w:val="vi-VN"/>
+        </w:rPr>
+        <w:t xml:space="preserve">Game được chia thành </w:t>
+      </w:r>
+      <w:r>
+        <w:rPr>
+          <w:sz w:val="28"/>
+          <w:szCs w:val="28"/>
+          <w:lang w:val="vi-VN"/>
+        </w:rPr>
+        <w:t>4</w:t>
+      </w:r>
+      <w:r>
+        <w:rPr>
+          <w:sz w:val="28"/>
+          <w:szCs w:val="28"/>
+          <w:lang w:val="vi-VN"/>
+        </w:rPr>
+        <w:t xml:space="preserve"> cấp độ, mỗi cấp độ mang đến môi trường và thách thức mới.</w:t>
+      </w:r>
+    </w:p>
+    <w:p>
+      <w:pPr>
+        <w:rPr>
+          <w:sz w:val="28"/>
+          <w:szCs w:val="28"/>
+          <w:lang w:val="vi-VN"/>
+        </w:rPr>
+      </w:pPr>
+      <w:r>
+        <w:rPr>
+          <w:sz w:val="28"/>
+          <w:szCs w:val="28"/>
+          <w:lang w:val="vi-VN"/>
+        </w:rPr>
+        <w:t>Cốt truyện phát triển qua các cảnh đồ họa và hội thoại, giúp tạo nên trải nghiệm hấp dẫn.</w:t>
+      </w:r>
+    </w:p>
+    <w:p>
+      <w:pPr>
+        <w:rPr>
+          <w:sz w:val="28"/>
+          <w:szCs w:val="28"/>
+          <w:lang w:val="en-US"/>
+        </w:rPr>
+      </w:pPr>
+      <w:r>
+        <w:rPr>
+          <w:sz w:val="28"/>
+          <w:szCs w:val="28"/>
+          <w:lang w:val="en-US"/>
+        </w:rPr>
+        <w:t xml:space="preserve">3. </w:t>
+      </w:r>
+      <w:r>
+        <w:rPr>
+          <w:sz w:val="28"/>
+          <w:szCs w:val="28"/>
+          <w:lang w:val="en-US"/>
+        </w:rPr>
+        <w:t>Kẻ Thù và Boss Battles:</w:t>
+      </w:r>
+    </w:p>
+    <w:p>
+      <w:pPr>
+        <w:rPr>
+          <w:sz w:val="28"/>
+          <w:szCs w:val="28"/>
+          <w:lang w:val="en-US"/>
+        </w:rPr>
+      </w:pPr>
+    </w:p>
+    <w:p>
+      <w:pPr>
+        <w:rPr>
+          <w:sz w:val="28"/>
+          <w:szCs w:val="28"/>
+          <w:lang w:val="en-US"/>
+        </w:rPr>
+      </w:pPr>
+      <w:r>
+        <w:rPr>
+          <w:sz w:val="28"/>
+          <w:szCs w:val="28"/>
+          <w:lang w:val="en-US"/>
+        </w:rPr>
+        <w:t xml:space="preserve">Kẻ thù </w:t>
+      </w:r>
+      <w:r>
+        <w:rPr>
+          <w:sz w:val="28"/>
+          <w:szCs w:val="28"/>
+          <w:lang w:val="en-US"/>
+        </w:rPr>
+        <w:t>mạnh mẽ</w:t>
+      </w:r>
+      <w:r>
+        <w:rPr>
+          <w:sz w:val="28"/>
+          <w:szCs w:val="28"/>
+          <w:lang w:val="en-US"/>
+        </w:rPr>
+        <w:t xml:space="preserve"> với chiến thuật khác nhau, từ quân lính đơn giản đến quái vật mạnh mẽ.</w:t>
+      </w:r>
+    </w:p>
+    <w:p>
+      <w:pPr>
+        <w:rPr>
+          <w:sz w:val="28"/>
+          <w:szCs w:val="28"/>
+          <w:lang w:val="en-US"/>
+        </w:rPr>
+      </w:pPr>
+      <w:r>
+        <w:rPr>
+          <w:sz w:val="28"/>
+          <w:szCs w:val="28"/>
+          <w:lang w:val="en-US"/>
+        </w:rPr>
+        <w:t>Mỗi cấp độ kết thúc bằng một trận đánh với Boss, nơi người chơi phải sử dụng kỹ năng và chiến thuật đặc biệt để chiến thắng.</w:t>
+      </w:r>
+    </w:p>
+    <w:p>
+      <w:pPr>
+        <w:rPr>
+          <w:sz w:val="28"/>
+          <w:szCs w:val="28"/>
+          <w:lang w:val="en-US"/>
+        </w:rPr>
+      </w:pPr>
+      <w:r>
+        <w:rPr>
+          <w:sz w:val="28"/>
+          <w:szCs w:val="28"/>
+          <w:lang w:val="en-US"/>
+        </w:rPr>
+        <w:t xml:space="preserve">4. </w:t>
+      </w:r>
+      <w:r>
+        <w:rPr>
+          <w:sz w:val="28"/>
+          <w:szCs w:val="28"/>
+          <w:lang w:val="en-US"/>
+        </w:rPr>
+        <w:t>Khám Phá và Bí Ẩn:</w:t>
+      </w:r>
+    </w:p>
+    <w:p>
+      <w:pPr>
+        <w:rPr>
+          <w:sz w:val="28"/>
+          <w:szCs w:val="28"/>
+          <w:lang w:val="en-US"/>
+        </w:rPr>
+      </w:pPr>
+    </w:p>
+    <w:p>
+      <w:pPr>
+        <w:rPr>
+          <w:sz w:val="28"/>
+          <w:szCs w:val="28"/>
+          <w:lang w:val="en-US"/>
+        </w:rPr>
+      </w:pPr>
+      <w:r>
+        <w:rPr>
+          <w:sz w:val="28"/>
+          <w:szCs w:val="28"/>
+          <w:lang w:val="en-US"/>
+        </w:rPr>
+        <w:t>Thúc đẩy</w:t>
+      </w:r>
+      <w:r>
+        <w:rPr>
+          <w:sz w:val="28"/>
+          <w:szCs w:val="28"/>
+          <w:lang w:val="en-US"/>
+        </w:rPr>
+        <w:t xml:space="preserve"> người chơi khám phá môi trường để tìm ra bí mật, vật phẩm bổ trợ, hoặc đường đi ngắn hơn.</w:t>
+      </w:r>
+    </w:p>
+    <w:p>
+      <w:pPr>
+        <w:rPr>
+          <w:sz w:val="28"/>
+          <w:szCs w:val="28"/>
+          <w:lang w:val="en-US"/>
+        </w:rPr>
+      </w:pPr>
+      <w:r>
+        <w:rPr>
+          <w:sz w:val="28"/>
+          <w:szCs w:val="28"/>
+          <w:lang w:val="en-US"/>
+        </w:rPr>
+        <w:t xml:space="preserve">5. </w:t>
+      </w:r>
+      <w:r>
+        <w:rPr>
+          <w:sz w:val="28"/>
+          <w:szCs w:val="28"/>
+          <w:lang w:val="en-US"/>
+        </w:rPr>
+        <w:t>Nâng Cấp và Kỹ Năng:</w:t>
+      </w:r>
+    </w:p>
+    <w:p>
+      <w:pPr>
+        <w:rPr>
+          <w:sz w:val="28"/>
+          <w:szCs w:val="28"/>
+          <w:lang w:val="en-US"/>
+        </w:rPr>
+      </w:pPr>
+    </w:p>
+    <w:p>
+      <w:pPr>
+        <w:rPr>
+          <w:sz w:val="28"/>
+          <w:szCs w:val="28"/>
+          <w:lang w:val="en-US"/>
+        </w:rPr>
+      </w:pPr>
+      <w:r>
+        <w:rPr>
+          <w:sz w:val="28"/>
+          <w:szCs w:val="28"/>
+          <w:lang w:val="en-US"/>
+        </w:rPr>
+        <w:t>Hệ thống nâng cấp cho phép người chơi cải thiện vũ khí, áo giáp, và kỹ năng đặc biệt của nhân vật.</w:t>
+      </w:r>
+    </w:p>
+    <w:p>
+      <w:pPr>
+        <w:rPr>
+          <w:sz w:val="28"/>
+          <w:szCs w:val="28"/>
+          <w:lang w:val="en-US"/>
+        </w:rPr>
+      </w:pPr>
+      <w:r>
+        <w:rPr>
+          <w:sz w:val="28"/>
+          <w:szCs w:val="28"/>
+          <w:lang w:val="en-US"/>
+        </w:rPr>
+        <w:t>Cung cấp lựa chọn cho người chơi trong việc phát triển theo hướng chiến đấu hoặc phòng thủ.</w:t>
+      </w:r>
+    </w:p>
+    <w:p>
+      <w:pPr>
+        <w:rPr>
+          <w:b/>
+          <w:bCs/>
+          <w:sz w:val="28"/>
+          <w:szCs w:val="28"/>
+          <w:lang w:val="en-US"/>
+        </w:rPr>
+      </w:pPr>
+      <w:r>
+        <w:rPr>
+          <w:b/>
+          <w:bCs/>
+          <w:sz w:val="28"/>
+          <w:szCs w:val="28"/>
+          <w:lang w:val="en-US"/>
+        </w:rPr>
+        <w:t>Mechanics:</w:t>
+      </w:r>
+    </w:p>
+    <w:p>
+      <w:pPr>
+        <w:rPr>
+          <w:sz w:val="28"/>
+          <w:szCs w:val="28"/>
+          <w:lang w:val="en-US"/>
+        </w:rPr>
+      </w:pPr>
+      <w:r>
+        <w:rPr>
+          <w:sz w:val="28"/>
+          <w:szCs w:val="28"/>
+          <w:lang w:val="en-US"/>
+        </w:rPr>
+        <w:t xml:space="preserve">1. </w:t>
+      </w:r>
+      <w:r>
+        <w:rPr>
+          <w:sz w:val="28"/>
+          <w:szCs w:val="28"/>
+          <w:lang w:val="en-US"/>
+        </w:rPr>
+        <w:t>Controls và Di Chuyển:</w:t>
+      </w:r>
+    </w:p>
+    <w:p>
+      <w:pPr>
+        <w:rPr>
+          <w:sz w:val="28"/>
+          <w:szCs w:val="28"/>
+          <w:lang w:val="en-US"/>
+        </w:rPr>
+      </w:pPr>
+    </w:p>
+    <w:p>
+      <w:pPr>
+        <w:rPr>
+          <w:sz w:val="28"/>
+          <w:szCs w:val="28"/>
+          <w:lang w:val="en-US"/>
+        </w:rPr>
+      </w:pPr>
+      <w:r>
+        <w:rPr>
+          <w:sz w:val="28"/>
+          <w:szCs w:val="28"/>
+          <w:lang w:val="en-US"/>
+        </w:rPr>
+        <w:t>Đơn giản hóa bằng cách sử dụng điều khiển màn hình cảm ứng hoặc bàn phím, với các nút như nhảy, đánh, và sử dụng kỹ năng đặc biệt.</w:t>
+      </w:r>
+    </w:p>
+    <w:p>
+      <w:pPr>
+        <w:pStyle w:val="ListParagraph"/>
+        <w:numPr>
+          <w:ilvl w:val="0"/>
+          <w:numId w:val="14"/>
+        </w:numPr>
+        <w:rPr>
+          <w:sz w:val="28"/>
+          <w:szCs w:val="28"/>
+          <w:lang w:val="en-US"/>
+        </w:rPr>
+      </w:pPr>
+      <w:r>
+        <w:rPr>
+          <w:sz w:val="28"/>
+          <w:szCs w:val="28"/>
+          <w:lang w:val="en-US"/>
+        </w:rPr>
+        <w:t>Movement</w:t>
+      </w:r>
+    </w:p>
+    <w:p>
+      <w:pPr>
+        <w:pStyle w:val="ListParagraph"/>
+        <w:numPr>
+          <w:ilvl w:val="0"/>
+          <w:numId w:val="58"/>
+        </w:numPr>
+        <w:rPr>
+          <w:sz w:val="28"/>
+          <w:szCs w:val="28"/>
+          <w:lang w:val="en-US"/>
+        </w:rPr>
+      </w:pPr>
+      <w:r>
+        <w:rPr>
+          <w:sz w:val="28"/>
+          <w:szCs w:val="28"/>
+          <w:lang w:val="en-US"/>
+        </w:rPr>
+        <w:t>Left - A</w:t>
+      </w:r>
+    </w:p>
+    <w:p>
+      <w:pPr>
+        <w:pStyle w:val="ListParagraph"/>
+        <w:numPr>
+          <w:ilvl w:val="0"/>
+          <w:numId w:val="58"/>
+        </w:numPr>
+        <w:rPr>
+          <w:sz w:val="28"/>
+          <w:szCs w:val="28"/>
+          <w:lang w:val="en-US"/>
+        </w:rPr>
+      </w:pPr>
+      <w:r>
+        <w:rPr>
+          <w:sz w:val="28"/>
+          <w:szCs w:val="28"/>
+          <w:lang w:val="en-US"/>
+        </w:rPr>
+        <w:t>Right - D</w:t>
+      </w:r>
+    </w:p>
+    <w:p>
+      <w:pPr>
+        <w:pStyle w:val="ListParagraph"/>
+        <w:numPr>
+          <w:ilvl w:val="0"/>
+          <w:numId w:val="58"/>
+        </w:numPr>
+        <w:rPr>
+          <w:sz w:val="28"/>
+          <w:szCs w:val="28"/>
+          <w:lang w:val="en-US"/>
+        </w:rPr>
+      </w:pPr>
+      <w:r>
+        <w:rPr>
+          <w:sz w:val="28"/>
+          <w:szCs w:val="28"/>
+          <w:lang w:val="en-US"/>
+        </w:rPr>
+        <w:t>Jump - Space</w:t>
+      </w:r>
+    </w:p>
+    <w:p>
+      <w:pPr>
+        <w:pStyle w:val="ListParagraph"/>
+        <w:numPr>
+          <w:ilvl w:val="0"/>
+          <w:numId w:val="58"/>
+        </w:numPr>
+        <w:rPr>
+          <w:sz w:val="28"/>
+          <w:szCs w:val="28"/>
+          <w:lang w:val="en-US"/>
+        </w:rPr>
+      </w:pPr>
+      <w:r>
+        <w:rPr>
+          <w:sz w:val="28"/>
+          <w:szCs w:val="28"/>
+          <w:lang w:val="en-US"/>
+        </w:rPr>
+        <w:t>Run - Shift</w:t>
+      </w:r>
+    </w:p>
+    <w:p>
+      <w:pPr>
+        <w:ind w:firstLine="360"/>
+        <w:rPr>
+          <w:sz w:val="28"/>
+          <w:szCs w:val="28"/>
+          <w:lang w:val="en-US"/>
+        </w:rPr>
+      </w:pPr>
+      <w:r>
+        <w:rPr>
+          <w:sz w:val="28"/>
+          <w:szCs w:val="28"/>
+          <w:lang w:val="en-US"/>
+        </w:rPr>
+        <w:t xml:space="preserve">- </w:t>
+      </w:r>
+      <w:r>
+        <w:rPr>
+          <w:sz w:val="28"/>
+          <w:szCs w:val="28"/>
+          <w:lang w:val="en-US"/>
+        </w:rPr>
+        <w:t>Action</w:t>
+      </w:r>
+    </w:p>
+    <w:p>
+      <w:pPr>
+        <w:ind w:firstLine="360"/>
+        <w:rPr>
+          <w:sz w:val="28"/>
+          <w:szCs w:val="28"/>
+          <w:lang w:val="en-US"/>
+        </w:rPr>
+      </w:pPr>
+      <w:r>
+        <w:rPr>
+          <w:sz w:val="28"/>
+          <w:szCs w:val="28"/>
+          <w:lang w:val="en-US"/>
+        </w:rPr>
+        <w:tab/>
+        <w:t>SwordAttack – Left Mouse</w:t>
+      </w:r>
+    </w:p>
+    <w:p>
+      <w:pPr>
+        <w:ind w:firstLine="360"/>
+        <w:rPr>
+          <w:sz w:val="28"/>
+          <w:szCs w:val="28"/>
+          <w:lang w:val="en-US"/>
+        </w:rPr>
+      </w:pPr>
+      <w:r>
+        <w:rPr>
+          <w:sz w:val="28"/>
+          <w:szCs w:val="28"/>
+          <w:lang w:val="en-US"/>
+        </w:rPr>
+        <w:tab/>
+        <w:t>A</w:t>
+      </w:r>
+      <w:r>
+        <w:rPr>
+          <w:sz w:val="28"/>
+          <w:szCs w:val="28"/>
+          <w:lang w:val="en-US"/>
+        </w:rPr>
+        <w:t>rchery</w:t>
+      </w:r>
+      <w:r>
+        <w:rPr>
+          <w:sz w:val="28"/>
+          <w:szCs w:val="28"/>
+          <w:lang w:val="en-US"/>
+        </w:rPr>
+        <w:t xml:space="preserve"> - F </w:t>
+      </w:r>
+    </w:p>
+    <w:p>
+      <w:pPr>
+        <w:rPr>
+          <w:sz w:val="28"/>
+          <w:szCs w:val="28"/>
+          <w:lang w:val="en-US"/>
+        </w:rPr>
+      </w:pPr>
+      <w:r>
+        <w:rPr>
+          <w:sz w:val="28"/>
+          <w:szCs w:val="28"/>
+          <w:lang w:val="en-US"/>
+        </w:rPr>
+        <w:t>2</w:t>
+      </w:r>
+      <w:r>
+        <w:rPr>
+          <w:sz w:val="28"/>
+          <w:szCs w:val="28"/>
+          <w:lang w:val="en-US"/>
+        </w:rPr>
+        <w:t xml:space="preserve">. </w:t>
+      </w:r>
+      <w:r>
+        <w:rPr>
+          <w:sz w:val="28"/>
+          <w:szCs w:val="28"/>
+          <w:lang w:val="en-US"/>
+        </w:rPr>
+        <w:t>Giải Mã Bài Toán và Puzzles:</w:t>
+      </w:r>
+    </w:p>
+    <w:p>
+      <w:pPr>
+        <w:rPr>
+          <w:sz w:val="28"/>
+          <w:szCs w:val="28"/>
+          <w:lang w:val="en-US"/>
+        </w:rPr>
+      </w:pPr>
+    </w:p>
+    <w:p>
+      <w:pPr>
+        <w:rPr>
+          <w:sz w:val="28"/>
+          <w:szCs w:val="28"/>
+          <w:lang w:val="en-US"/>
+        </w:rPr>
+      </w:pPr>
+      <w:r>
+        <w:rPr>
+          <w:sz w:val="28"/>
+          <w:szCs w:val="28"/>
+          <w:lang w:val="en-US"/>
+        </w:rPr>
+        <w:t xml:space="preserve">Đặt ra các </w:t>
+      </w:r>
+      <w:r>
+        <w:rPr>
+          <w:sz w:val="28"/>
+          <w:szCs w:val="28"/>
+          <w:lang w:val="en-US"/>
+        </w:rPr>
+        <w:t>thử thách khó khăn, chiến đấu hoặc tìm đường đi khác an toàn hơn</w:t>
+      </w:r>
+      <w:r>
+        <w:rPr>
+          <w:sz w:val="28"/>
+          <w:szCs w:val="28"/>
+          <w:lang w:val="en-US"/>
+        </w:rPr>
+        <w:t>.</w:t>
+      </w:r>
+    </w:p>
+    <w:p>
+      <w:pPr>
+        <w:rPr>
+          <w:sz w:val="28"/>
+          <w:szCs w:val="28"/>
+          <w:lang w:val="en-US"/>
+        </w:rPr>
+      </w:pPr>
+      <w:r>
+        <w:rPr>
+          <w:sz w:val="28"/>
+          <w:szCs w:val="28"/>
+          <w:lang w:val="en-US"/>
+        </w:rPr>
+        <w:t>Tạo thách thức tăng độ đa dạng và tương tác trong trò chơi.</w:t>
+      </w:r>
+    </w:p>
+    <w:p>
+      <w:pPr>
+        <w:rPr>
+          <w:sz w:val="28"/>
+          <w:szCs w:val="28"/>
+          <w:lang w:val="en-US"/>
+        </w:rPr>
+      </w:pPr>
+      <w:r>
+        <w:rPr>
+          <w:sz w:val="28"/>
+          <w:szCs w:val="28"/>
+          <w:lang w:val="en-US"/>
+        </w:rPr>
+        <w:t>3. Winning &amp; Losing</w:t>
+      </w:r>
+    </w:p>
+    <w:p>
+      <w:pPr>
+        <w:rPr>
+          <w:sz w:val="28"/>
+          <w:szCs w:val="28"/>
+          <w:lang w:val="en-US"/>
+        </w:rPr>
+      </w:pPr>
+      <w:r>
+        <w:rPr>
+          <w:sz w:val="28"/>
+          <w:szCs w:val="28"/>
+          <w:lang w:val="en-US"/>
+        </w:rPr>
+        <w:lastRenderedPageBreak/>
+        <w:t>Mục tiêu của trò chơi là hạ</w:t>
+      </w:r>
+      <w:r>
+        <w:rPr>
+          <w:sz w:val="28"/>
+          <w:szCs w:val="28"/>
+          <w:lang w:val="en-US"/>
+        </w:rPr>
+        <w:t xml:space="preserve"> hết các quái vật và giải cứu công chúa.</w:t>
+      </w:r>
+    </w:p>
+    <w:p>
+      <w:pPr>
+        <w:rPr>
+          <w:sz w:val="28"/>
+          <w:szCs w:val="28"/>
+          <w:lang w:val="en-US"/>
+        </w:rPr>
+      </w:pPr>
+      <w:r>
+        <w:rPr>
+          <w:sz w:val="28"/>
+          <w:szCs w:val="28"/>
+          <w:lang w:val="en-US"/>
+        </w:rPr>
+        <w:t xml:space="preserve">Người chơi chỉ có 1 mạng với 100HP. </w:t>
+      </w:r>
+      <w:r>
+        <w:rPr>
+          <w:sz w:val="28"/>
+          <w:szCs w:val="28"/>
+          <w:lang w:val="en-US"/>
+        </w:rPr>
+        <w:t>Khi HP của Player xuống t</w:t>
+      </w:r>
+      <w:r>
+        <w:rPr>
+          <w:sz w:val="28"/>
+          <w:szCs w:val="28"/>
+          <w:lang w:val="en-US"/>
+        </w:rPr>
+        <w:t>ới 0, người chơi sẽ gục ngã =&gt; Thua cuộc</w:t>
+      </w:r>
+    </w:p>
+    <w:p>
+      <w:pPr>
+        <w:rPr>
+          <w:sz w:val="28"/>
+          <w:szCs w:val="28"/>
+          <w:lang w:val="en-US"/>
+        </w:rPr>
+      </w:pPr>
+      <w:r>
+        <w:rPr>
+          <w:sz w:val="28"/>
+          <w:szCs w:val="28"/>
+          <w:lang w:val="en-US"/>
+        </w:rPr>
+        <w:t>Nếu người chơi hạ hết kẻ thủ và cứu được công chúa =&gt; Chiến thắng</w:t>
+      </w:r>
+    </w:p>
+    <w:p>
+      <w:pPr>
+        <w:rPr>
+          <w:sz w:val="28"/>
+          <w:szCs w:val="28"/>
+          <w:lang w:val="en-US"/>
+        </w:rPr>
+      </w:pPr>
+    </w:p>
+    <w:p>
+      <w:pPr>
+        <w:spacing w:before="71"/>
+        <w:jc w:val="center"/>
+        <w:rPr>
+          <w:b/>
+          <w:bCs/>
+          <w:sz w:val="32"/>
+          <w:szCs w:val="32"/>
+          <w:lang w:val="en-US"/>
+        </w:rPr>
+      </w:pPr>
+      <w:r>
+        <w:rPr>
+          <w:b/>
+          <w:bCs/>
+          <w:sz w:val="32"/>
+          <w:szCs w:val="32"/>
+        </w:rPr>
+        <w:t xml:space="preserve">Phần </w:t>
+      </w:r>
+      <w:r>
+        <w:rPr>
+          <w:b/>
+          <w:bCs/>
+          <w:sz w:val="32"/>
+          <w:szCs w:val="32"/>
+          <w:lang w:val="en-US"/>
+        </w:rPr>
+        <w:t>4</w:t>
+      </w:r>
+      <w:r>
+        <w:rPr>
+          <w:b/>
+          <w:bCs/>
+          <w:sz w:val="32"/>
+          <w:szCs w:val="32"/>
+        </w:rPr>
+        <w:t xml:space="preserve">: </w:t>
+      </w:r>
+      <w:r>
+        <w:rPr>
+          <w:b/>
+          <w:bCs/>
+          <w:sz w:val="32"/>
+          <w:szCs w:val="32"/>
+          <w:lang w:val="en-US"/>
+        </w:rPr>
+        <w:t>STORY, SETTING &amp; CHARACTER</w:t>
+      </w:r>
+    </w:p>
+    <w:p>
+      <w:pPr>
+        <w:rPr>
+          <w:sz w:val="28"/>
+          <w:szCs w:val="28"/>
+          <w:lang w:val="en-US"/>
+        </w:rPr>
+      </w:pPr>
     </w:p>
     <w:sectPr>
       <w:pgSz w:w="12240" w:h="15840"/>
@@ -13259,6 +14262,119 @@
       <w:pPr>
         <w:ind w:left="4320" w:hanging="1440"/>
       </w:pPr>
+    </w:lvl>
+  </w:abstractNum>
+  <w:abstractNum w:abstractNumId="57" w15:restartNumberingAfterBreak="0">
+    <w:nsid w:val="7E4D348D"/>
+    <w:multiLevelType w:val="hybridMultilevel"/>
+    <w:tmpl w:val="F51A7350"/>
+    <w:lvl w:ilvl="0" w:tplc="8D3A5882">
+      <w:start w:val="1"/>
+      <w:numFmt w:val="bullet"/>
+      <w:lvlText w:val=""/>
+      <w:lvlJc w:val="left"/>
+      <w:pPr>
+        <w:ind w:left="720" w:hanging="360"/>
+      </w:pPr>
+      <w:rPr>
+        <w:rFonts w:ascii="Times New Roman" w:eastAsia="Times New Roman" w:hAnsi="Times New Roman" w:cs="Times New Roman" w:hint="default"/>
+      </w:rPr>
+    </w:lvl>
+    <w:lvl w:ilvl="1" w:tplc="04090003" w:tentative="1">
+      <w:start w:val="1"/>
+      <w:numFmt w:val="bullet"/>
+      <w:lvlText w:val="o"/>
+      <w:lvlJc w:val="left"/>
+      <w:pPr>
+        <w:ind w:left="1440" w:hanging="360"/>
+      </w:pPr>
+      <w:rPr>
+        <w:rFonts w:ascii="Courier New" w:hAnsi="Courier New" w:cs="Courier New" w:hint="default"/>
+      </w:rPr>
+    </w:lvl>
+    <w:lvl w:ilvl="2" w:tplc="04090005" w:tentative="1">
+      <w:start w:val="1"/>
+      <w:numFmt w:val="bullet"/>
+      <w:lvlText w:val=""/>
+      <w:lvlJc w:val="left"/>
+      <w:pPr>
+        <w:ind w:left="2160" w:hanging="360"/>
+      </w:pPr>
+      <w:rPr>
+        <w:rFonts w:ascii="Wingdings" w:hAnsi="Wingdings" w:hint="default"/>
+      </w:rPr>
+    </w:lvl>
+    <w:lvl w:ilvl="3" w:tplc="04090001" w:tentative="1">
+      <w:start w:val="1"/>
+      <w:numFmt w:val="bullet"/>
+      <w:lvlText w:val=""/>
+      <w:lvlJc w:val="left"/>
+      <w:pPr>
+        <w:ind w:left="2880" w:hanging="360"/>
+      </w:pPr>
+      <w:rPr>
+        <w:rFonts w:ascii="Symbol" w:hAnsi="Symbol" w:hint="default"/>
+      </w:rPr>
+    </w:lvl>
+    <w:lvl w:ilvl="4" w:tplc="04090003" w:tentative="1">
+      <w:start w:val="1"/>
+      <w:numFmt w:val="bullet"/>
+      <w:lvlText w:val="o"/>
+      <w:lvlJc w:val="left"/>
+      <w:pPr>
+        <w:ind w:left="3600" w:hanging="360"/>
+      </w:pPr>
+      <w:rPr>
+        <w:rFonts w:ascii="Courier New" w:hAnsi="Courier New" w:cs="Courier New" w:hint="default"/>
+      </w:rPr>
+    </w:lvl>
+    <w:lvl w:ilvl="5" w:tplc="04090005" w:tentative="1">
+      <w:start w:val="1"/>
+      <w:numFmt w:val="bullet"/>
+      <w:lvlText w:val=""/>
+      <w:lvlJc w:val="left"/>
+      <w:pPr>
+        <w:ind w:left="4320" w:hanging="360"/>
+      </w:pPr>
+      <w:rPr>
+        <w:rFonts w:ascii="Wingdings" w:hAnsi="Wingdings" w:hint="default"/>
+      </w:rPr>
+    </w:lvl>
+    <w:lvl w:ilvl="6" w:tplc="04090001" w:tentative="1">
+      <w:start w:val="1"/>
+      <w:numFmt w:val="bullet"/>
+      <w:lvlText w:val=""/>
+      <w:lvlJc w:val="left"/>
+      <w:pPr>
+        <w:ind w:left="5040" w:hanging="360"/>
+      </w:pPr>
+      <w:rPr>
+        <w:rFonts w:ascii="Symbol" w:hAnsi="Symbol" w:hint="default"/>
+      </w:rPr>
+    </w:lvl>
+    <w:lvl w:ilvl="7" w:tplc="04090003" w:tentative="1">
+      <w:start w:val="1"/>
+      <w:numFmt w:val="bullet"/>
+      <w:lvlText w:val="o"/>
+      <w:lvlJc w:val="left"/>
+      <w:pPr>
+        <w:ind w:left="5760" w:hanging="360"/>
+      </w:pPr>
+      <w:rPr>
+        <w:rFonts w:ascii="Courier New" w:hAnsi="Courier New" w:cs="Courier New" w:hint="default"/>
+      </w:rPr>
+    </w:lvl>
+    <w:lvl w:ilvl="8" w:tplc="04090005" w:tentative="1">
+      <w:start w:val="1"/>
+      <w:numFmt w:val="bullet"/>
+      <w:lvlText w:val=""/>
+      <w:lvlJc w:val="left"/>
+      <w:pPr>
+        <w:ind w:left="6480" w:hanging="360"/>
+      </w:pPr>
+      <w:rPr>
+        <w:rFonts w:ascii="Wingdings" w:hAnsi="Wingdings" w:hint="default"/>
+      </w:rPr>
     </w:lvl>
   </w:abstractNum>
   <w:num w:numId="1" w16cid:durableId="265818513">
@@ -13431,6 +14547,9 @@
   </w:num>
   <w:num w:numId="57" w16cid:durableId="2023587566">
     <w:abstractNumId w:val="47"/>
+  </w:num>
+  <w:num w:numId="58" w16cid:durableId="391588908">
+    <w:abstractNumId w:val="57"/>
   </w:num>
 </w:numbering>
 </file>
@@ -13835,7 +14954,7 @@
   <w:style w:type="paragraph" w:default="1" w:styleId="Normal">
     <w:name w:val="Normal"/>
     <w:qFormat/>
-    <w:rsid w:val="000D38AA"/>
+    <w:rsid w:val="008C3D35"/>
     <w:rPr>
       <w:rFonts w:ascii="Times New Roman" w:eastAsia="Times New Roman" w:hAnsi="Times New Roman" w:cs="Times New Roman"/>
       <w:lang w:val="vi"/>

</xml_diff>